<commit_message>
update image on click
</commit_message>
<xml_diff>
--- a/feuille de route.docx
+++ b/feuille de route.docx
@@ -28,9 +28,40 @@
       </w:r>
     </w:p>
     <w:p>
+      <w:r>
+        <w:t>Aller d’un endroit à un autre</w:t>
+      </w:r>
+    </w:p>
+    <w:p>
+      <w:r>
+        <w:t>Mobile responsive</w:t>
+      </w:r>
+    </w:p>
+    <w:p>
+      <w:r>
+        <w:t>Revoir tout le projet et le comprendre.</w:t>
+      </w:r>
+    </w:p>
+    <w:p>
+      <w:r>
+        <w:t>All my places</w:t>
+      </w:r>
+    </w:p>
+    <w:p>
       <w:bookmarkStart w:id="0" w:name="_GoBack"/>
-      <w:bookmarkEnd w:id="0"/>
-    </w:p>
+      <w:r>
+        <w:t>Filtrer par projets (pop bleu, rouge etc…)</w:t>
+      </w:r>
+    </w:p>
+    <w:p>
+      <w:r>
+        <w:t>Faire une session</w:t>
+      </w:r>
+    </w:p>
+    <w:bookmarkEnd w:id="0"/>
+    <w:p/>
+    <w:p/>
+    <w:p/>
     <w:p/>
     <w:sectPr>
       <w:pgSz w:w="11906" w:h="16838"/>

</xml_diff>